<commit_message>
Revert "second para added"
This reverts commit ed13ea2993ffd15632c1361f4313cce5459a1319.
</commit_message>
<xml_diff>
--- a/song.docx
+++ b/song.docx
@@ -4,12 +4,15 @@
   <w:body>
     <w:p>
       <w:r>
-        <w:t>Taylor Alison Swift (born December 13, 1989) is an American singer-songwriter. Her narrative songwriting, which often takes inspiration from her personal life, has received widespread critical praise and media coverage.</w:t>
+        <w:t xml:space="preserve">Taylor Alison Swift (born December 13, 1989) is an American singer-songwriter. Her narrative </w:t>
       </w:r>
-    </w:p>
-    <w:p>
+      <w:proofErr w:type="spellStart"/>
       <w:r>
-        <w:t>Hey potatoes, im soooooooooo bored. wbu</w:t>
+        <w:t>songwriting</w:t>
+      </w:r>
+      <w:proofErr w:type="spellEnd"/>
+      <w:r>
+        <w:t>, which often takes inspiration from her personal life, has received widespread critical praise and media coverage.</w:t>
       </w:r>
     </w:p>
     <w:sectPr>

</xml_diff>